<commit_message>
update file with report2
</commit_message>
<xml_diff>
--- a/Report_ETL (2).docx
+++ b/Report_ETL (2).docx
@@ -925,7 +925,6 @@
         <w:rPr>
           <w:sz w:val="24"/>
           <w:szCs w:val="24"/>
-          <w:highlight w:val="yellow"/>
         </w:rPr>
         <w:t>The objective of this report is t</w:t>
       </w:r>
@@ -933,7 +932,6 @@
         <w:rPr>
           <w:sz w:val="24"/>
           <w:szCs w:val="24"/>
-          <w:highlight w:val="yellow"/>
         </w:rPr>
         <w:t>o provide a detailed analysis of the ETL</w:t>
       </w:r>
@@ -941,7 +939,6 @@
         <w:rPr>
           <w:sz w:val="24"/>
           <w:szCs w:val="24"/>
-          <w:highlight w:val="yellow"/>
         </w:rPr>
         <w:t>(Extract-Transform-Load)</w:t>
       </w:r>
@@ -949,7 +946,6 @@
         <w:rPr>
           <w:sz w:val="24"/>
           <w:szCs w:val="24"/>
-          <w:highlight w:val="yellow"/>
         </w:rPr>
         <w:t xml:space="preserve"> </w:t>
       </w:r>
@@ -957,7 +953,6 @@
         <w:rPr>
           <w:sz w:val="24"/>
           <w:szCs w:val="24"/>
-          <w:highlight w:val="yellow"/>
         </w:rPr>
         <w:t xml:space="preserve">process by reading </w:t>
       </w:r>
@@ -965,7 +960,6 @@
         <w:rPr>
           <w:sz w:val="24"/>
           <w:szCs w:val="24"/>
-          <w:highlight w:val="yellow"/>
         </w:rPr>
         <w:t xml:space="preserve">the dataset of </w:t>
       </w:r>
@@ -973,17 +967,22 @@
         <w:rPr>
           <w:sz w:val="24"/>
           <w:szCs w:val="24"/>
-          <w:highlight w:val="yellow"/>
-        </w:rPr>
-        <w:t xml:space="preserve">Trending YouTube videos obtained from </w:t>
-      </w:r>
-      <w:r>
-        <w:rPr>
-          <w:sz w:val="24"/>
-          <w:szCs w:val="24"/>
-          <w:highlight w:val="yellow"/>
-        </w:rPr>
-        <w:t>Kaggle, cleaning the dataset in the desired form and load into a database for storage.</w:t>
+        </w:rPr>
+        <w:t>World Happiness</w:t>
+      </w:r>
+      <w:r>
+        <w:rPr>
+          <w:sz w:val="24"/>
+          <w:szCs w:val="24"/>
+        </w:rPr>
+        <w:t xml:space="preserve"> obtained from </w:t>
+      </w:r>
+      <w:r>
+        <w:rPr>
+          <w:sz w:val="24"/>
+          <w:szCs w:val="24"/>
+        </w:rPr>
+        <w:t>Kaggle, cleaning the dataset and load into a database for storage.</w:t>
       </w:r>
     </w:p>
     <w:bookmarkStart w:id="2" w:name="_Toc39004731"/>
@@ -1291,6 +1290,7 @@
       </w:r>
       <w:bookmarkEnd w:id="4"/>
     </w:p>
+    <w:bookmarkEnd w:id="3"/>
     <w:p>
       <w:pPr>
         <w:spacing w:before="360" w:after="360"/>
@@ -1304,43 +1304,7 @@
           <w:sz w:val="24"/>
           <w:szCs w:val="24"/>
         </w:rPr>
-        <w:t xml:space="preserve">We have performed </w:t>
-      </w:r>
-      <w:bookmarkEnd w:id="3"/>
-      <w:r>
-        <w:rPr>
-          <w:sz w:val="24"/>
-          <w:szCs w:val="24"/>
-        </w:rPr>
-        <w:t xml:space="preserve">the </w:t>
-      </w:r>
-      <w:r>
-        <w:rPr>
-          <w:sz w:val="24"/>
-          <w:szCs w:val="24"/>
-        </w:rPr>
-        <w:t xml:space="preserve">ETL process </w:t>
-      </w:r>
-      <w:r>
-        <w:rPr>
-          <w:sz w:val="24"/>
-          <w:szCs w:val="24"/>
-        </w:rPr>
-        <w:t>in three</w:t>
-      </w:r>
-      <w:r>
-        <w:rPr>
-          <w:sz w:val="24"/>
-          <w:szCs w:val="24"/>
-        </w:rPr>
-        <w:t xml:space="preserve"> </w:t>
-      </w:r>
-      <w:r>
-        <w:rPr>
-          <w:sz w:val="24"/>
-          <w:szCs w:val="24"/>
-        </w:rPr>
-        <w:t xml:space="preserve">steps: </w:t>
+        <w:t>Find below the three steps we used for this project:</w:t>
       </w:r>
     </w:p>
     <w:p>
@@ -1425,14 +1389,7 @@
           <w:sz w:val="24"/>
           <w:szCs w:val="24"/>
         </w:rPr>
-        <w:t xml:space="preserve"> </w:t>
-      </w:r>
-      <w:r>
-        <w:rPr>
-          <w:sz w:val="24"/>
-          <w:szCs w:val="24"/>
-        </w:rPr>
-        <w:t xml:space="preserve">with the following link </w:t>
+        <w:t xml:space="preserve">, please see link </w:t>
       </w:r>
       <w:r>
         <w:rPr>
@@ -1468,10 +1425,7 @@
         <w:t xml:space="preserve"> originally</w:t>
       </w:r>
       <w:r>
-        <w:t xml:space="preserve"> formatted as .csv and .json</w:t>
-      </w:r>
-      <w:r>
-        <w:t>-</w:t>
+        <w:t xml:space="preserve"> formatted as .csv</w:t>
       </w:r>
     </w:p>
     <w:p>
@@ -1487,12 +1441,12 @@
         <w:spacing w:before="120" w:after="120"/>
         <w:ind w:left="567" w:hanging="283"/>
       </w:pPr>
-      <w:hyperlink r:id="rId9" w:anchor="CAvideos.csv" w:history="1">
+      <w:hyperlink r:id="rId9" w:history="1">
         <w:r>
           <w:rPr>
             <w:rStyle w:val="Hyperlink"/>
           </w:rPr>
-          <w:t>https://www.kaggle.com/datasnaek/youtube-new#CAvideos.csv</w:t>
+          <w:t>World Happiness Report 2021 | Kaggle</w:t>
         </w:r>
       </w:hyperlink>
     </w:p>
@@ -1509,46 +1463,30 @@
         <w:spacing w:before="120" w:after="120"/>
         <w:ind w:left="567" w:hanging="283"/>
       </w:pPr>
-      <w:hyperlink r:id="rId10" w:anchor="USvideos.csv" w:history="1">
+      <w:hyperlink r:id="rId10" w:history="1">
         <w:r>
           <w:rPr>
             <w:rStyle w:val="Hyperlink"/>
           </w:rPr>
-          <w:t>https://www.kaggle.com/datasnaek/youtube-new#USvideos.csv</w:t>
+          <w:t>World Happiness Report 2019 | Kaggle</w:t>
         </w:r>
       </w:hyperlink>
     </w:p>
     <w:p>
       <w:pPr>
-        <w:pStyle w:val="ListParagraph"/>
-        <w:numPr>
-          <w:ilvl w:val="0"/>
-          <w:numId w:val="16"/>
-        </w:numPr>
-        <w:tabs>
-          <w:tab w:val="left" w:pos="567"/>
-        </w:tabs>
         <w:spacing w:before="120" w:after="120"/>
-        <w:ind w:left="567" w:hanging="283"/>
-      </w:pPr>
-      <w:hyperlink r:id="rId11" w:anchor="US_category_id.json" w:history="1">
-        <w:r>
-          <w:rPr>
-            <w:rStyle w:val="Hyperlink"/>
-          </w:rPr>
-          <w:t>https://www.kaggle.com/datasnaek/youtube-new#US_category_id.json</w:t>
-        </w:r>
-      </w:hyperlink>
-    </w:p>
-    <w:p>
-      <w:pPr>
-        <w:spacing w:before="120" w:after="120"/>
-      </w:pPr>
-      <w:r>
-        <w:t>The .csv and .json files are then read into a Pandas data frame in Jupyter notebook.</w:t>
-      </w:r>
-      <w:r>
-        <w:t xml:space="preserve">  </w:t>
+      </w:pPr>
+      <w:r>
+        <w:t xml:space="preserve">We used </w:t>
+      </w:r>
+      <w:r>
+        <w:t>Pandas data frame in Jupyter notebook</w:t>
+      </w:r>
+      <w:r>
+        <w:t xml:space="preserve"> to read the</w:t>
+      </w:r>
+      <w:r>
+        <w:t xml:space="preserve">.csv </w:t>
       </w:r>
     </w:p>
     <w:p>
@@ -2505,6 +2443,159 @@
         <w:t>, where we have created four tables video_CA, video_US, category, video_category_CA and video_category_US and load the data frames we have in the tables to be used for production.</w:t>
       </w:r>
     </w:p>
+    <w:p>
+      <w:pPr>
+        <w:pStyle w:val="ListParagraph"/>
+        <w:numPr>
+          <w:ilvl w:val="0"/>
+          <w:numId w:val="15"/>
+        </w:numPr>
+      </w:pPr>
+      <w:r>
+        <w:t>Connect to Database</w:t>
+      </w:r>
+    </w:p>
+    <w:p>
+      <w:pPr>
+        <w:pStyle w:val="ListParagraph"/>
+        <w:numPr>
+          <w:ilvl w:val="0"/>
+          <w:numId w:val="15"/>
+        </w:numPr>
+      </w:pPr>
+    </w:p>
+    <w:p>
+      <w:pPr>
+        <w:pStyle w:val="ListParagraph"/>
+        <w:numPr>
+          <w:ilvl w:val="0"/>
+          <w:numId w:val="15"/>
+        </w:numPr>
+        <w:rPr>
+          <w:rFonts w:ascii="Segoe UI" w:hAnsi="Segoe UI" w:cs="Segoe UI"/>
+          <w:color w:val="24292F"/>
+          <w:shd w:val="clear" w:color="auto" w:fill="FFFFFF"/>
+        </w:rPr>
+      </w:pPr>
+      <w:r>
+        <w:t xml:space="preserve">Create the architecture first in the </w:t>
+      </w:r>
+      <w:proofErr w:type="spellStart"/>
+      <w:r>
+        <w:rPr>
+          <w:rFonts w:ascii="Segoe UI" w:hAnsi="Segoe UI" w:cs="Segoe UI"/>
+          <w:color w:val="24292F"/>
+          <w:shd w:val="clear" w:color="auto" w:fill="FFFFFF"/>
+        </w:rPr>
+        <w:t>QuickDBD</w:t>
+      </w:r>
+      <w:proofErr w:type="spellEnd"/>
+      <w:r>
+        <w:rPr>
+          <w:rFonts w:ascii="Segoe UI" w:hAnsi="Segoe UI" w:cs="Segoe UI"/>
+          <w:color w:val="24292F"/>
+          <w:shd w:val="clear" w:color="auto" w:fill="FFFFFF"/>
+        </w:rPr>
+        <w:t xml:space="preserve">, after that we need to export into </w:t>
+      </w:r>
+      <w:proofErr w:type="spellStart"/>
+      <w:r>
+        <w:rPr>
+          <w:rFonts w:ascii="Segoe UI" w:hAnsi="Segoe UI" w:cs="Segoe UI"/>
+          <w:color w:val="24292F"/>
+          <w:shd w:val="clear" w:color="auto" w:fill="FFFFFF"/>
+        </w:rPr>
+        <w:t>VisualCode</w:t>
+      </w:r>
+      <w:proofErr w:type="spellEnd"/>
+    </w:p>
+    <w:p>
+      <w:pPr>
+        <w:pStyle w:val="ListParagraph"/>
+        <w:numPr>
+          <w:ilvl w:val="0"/>
+          <w:numId w:val="15"/>
+        </w:numPr>
+        <w:rPr>
+          <w:rFonts w:ascii="Segoe UI" w:hAnsi="Segoe UI" w:cs="Segoe UI"/>
+          <w:color w:val="24292F"/>
+          <w:shd w:val="clear" w:color="auto" w:fill="FFFFFF"/>
+        </w:rPr>
+      </w:pPr>
+    </w:p>
+    <w:p>
+      <w:pPr>
+        <w:pStyle w:val="ListParagraph"/>
+        <w:numPr>
+          <w:ilvl w:val="0"/>
+          <w:numId w:val="15"/>
+        </w:numPr>
+        <w:rPr>
+          <w:rFonts w:ascii="Segoe UI" w:hAnsi="Segoe UI" w:cs="Segoe UI"/>
+          <w:color w:val="24292F"/>
+          <w:shd w:val="clear" w:color="auto" w:fill="FFFFFF"/>
+        </w:rPr>
+      </w:pPr>
+      <w:r>
+        <w:rPr>
+          <w:rFonts w:ascii="Segoe UI" w:hAnsi="Segoe UI" w:cs="Segoe UI"/>
+          <w:color w:val="24292F"/>
+          <w:shd w:val="clear" w:color="auto" w:fill="FFFFFF"/>
+        </w:rPr>
+        <w:t>Copy from Visual Code to Postgres</w:t>
+      </w:r>
+    </w:p>
+    <w:p>
+      <w:pPr>
+        <w:pStyle w:val="ListParagraph"/>
+        <w:numPr>
+          <w:ilvl w:val="0"/>
+          <w:numId w:val="15"/>
+        </w:numPr>
+        <w:rPr>
+          <w:rFonts w:ascii="Segoe UI" w:hAnsi="Segoe UI" w:cs="Segoe UI"/>
+          <w:color w:val="24292F"/>
+          <w:shd w:val="clear" w:color="auto" w:fill="FFFFFF"/>
+        </w:rPr>
+      </w:pPr>
+    </w:p>
+    <w:p>
+      <w:pPr>
+        <w:pStyle w:val="ListParagraph"/>
+        <w:numPr>
+          <w:ilvl w:val="0"/>
+          <w:numId w:val="15"/>
+        </w:numPr>
+        <w:rPr>
+          <w:rFonts w:ascii="Segoe UI" w:hAnsi="Segoe UI" w:cs="Segoe UI"/>
+          <w:color w:val="24292F"/>
+          <w:shd w:val="clear" w:color="auto" w:fill="FFFFFF"/>
+        </w:rPr>
+      </w:pPr>
+      <w:r>
+        <w:rPr>
+          <w:rFonts w:ascii="Segoe UI" w:hAnsi="Segoe UI" w:cs="Segoe UI"/>
+          <w:color w:val="24292F"/>
+          <w:shd w:val="clear" w:color="auto" w:fill="FFFFFF"/>
+        </w:rPr>
+        <w:t>To connect the data, we need to set a Index</w:t>
+      </w:r>
+    </w:p>
+    <w:p>
+      <w:pPr>
+        <w:pStyle w:val="ListParagraph"/>
+        <w:numPr>
+          <w:ilvl w:val="0"/>
+          <w:numId w:val="15"/>
+        </w:numPr>
+        <w:spacing w:before="360"/>
+        <w:ind w:left="568" w:hanging="284"/>
+        <w:rPr>
+          <w:sz w:val="24"/>
+          <w:szCs w:val="24"/>
+        </w:rPr>
+      </w:pPr>
+    </w:p>
     <w:bookmarkStart w:id="5" w:name="_Toc39004733"/>
     <w:p>
       <w:pPr>
@@ -2526,6 +2617,7 @@
           <w:sz w:val="36"/>
           <w:szCs w:val="36"/>
         </w:rPr>
+        <w:lastRenderedPageBreak/>
         <mc:AlternateContent>
           <mc:Choice Requires="wps">
             <w:drawing>
@@ -2673,7 +2765,6 @@
           <w:sz w:val="36"/>
           <w:szCs w:val="36"/>
         </w:rPr>
-        <w:lastRenderedPageBreak/>
         <mc:AlternateContent>
           <mc:Choice Requires="wps">
             <w:drawing>
@@ -2770,7 +2861,7 @@
       <w:r>
         <w:t xml:space="preserve">Vaishali Tanwar’s Github Repository: </w:t>
       </w:r>
-      <w:hyperlink r:id="rId12" w:history="1">
+      <w:hyperlink r:id="rId11" w:history="1">
         <w:r>
           <w:rPr>
             <w:rStyle w:val="Hyperlink"/>
@@ -2796,7 +2887,7 @@
       <w:r>
         <w:t xml:space="preserve">’s Github Repository: </w:t>
       </w:r>
-      <w:hyperlink r:id="rId13" w:tgtFrame="_blank" w:history="1">
+      <w:hyperlink r:id="rId12" w:tgtFrame="_blank" w:history="1">
         <w:r>
           <w:rPr>
             <w:rStyle w:val="Hyperlink"/>
@@ -2908,6 +2999,7 @@
           <w:rStyle w:val="Hyperlink"/>
           <w:noProof/>
         </w:rPr>
+        <w:lastRenderedPageBreak/>
         <w:drawing>
           <wp:inline distT="0" distB="0" distL="0" distR="0" wp14:anchorId="2CBA11E9" wp14:editId="7EB19C6B">
             <wp:extent cx="5943600" cy="3099435"/>
@@ -2924,7 +3016,7 @@
                     <pic:cNvPicPr/>
                   </pic:nvPicPr>
                   <pic:blipFill>
-                    <a:blip r:embed="rId14"/>
+                    <a:blip r:embed="rId13"/>
                     <a:stretch>
                       <a:fillRect/>
                     </a:stretch>
@@ -2969,6 +3061,7 @@
         <w:rPr>
           <w:noProof/>
         </w:rPr>
+        <w:lastRenderedPageBreak/>
         <w:drawing>
           <wp:inline distT="0" distB="0" distL="0" distR="0" wp14:anchorId="158ADB09" wp14:editId="0F6644D7">
             <wp:extent cx="5943600" cy="4114800"/>
@@ -2985,7 +3078,7 @@
                     <pic:cNvPicPr/>
                   </pic:nvPicPr>
                   <pic:blipFill>
-                    <a:blip r:embed="rId15"/>
+                    <a:blip r:embed="rId14"/>
                     <a:stretch>
                       <a:fillRect/>
                     </a:stretch>
@@ -3012,7 +3105,6 @@
         <w:rPr>
           <w:noProof/>
         </w:rPr>
-        <w:lastRenderedPageBreak/>
         <w:drawing>
           <wp:inline distT="0" distB="0" distL="0" distR="0" wp14:anchorId="2C6EB356" wp14:editId="2DE2C43C">
             <wp:extent cx="5048509" cy="3454578"/>
@@ -3029,7 +3121,7 @@
                     <pic:cNvPicPr/>
                   </pic:nvPicPr>
                   <pic:blipFill>
-                    <a:blip r:embed="rId16"/>
+                    <a:blip r:embed="rId15"/>
                     <a:stretch>
                       <a:fillRect/>
                     </a:stretch>
@@ -3056,6 +3148,7 @@
         <w:rPr>
           <w:noProof/>
         </w:rPr>
+        <w:lastRenderedPageBreak/>
         <w:drawing>
           <wp:inline distT="0" distB="0" distL="0" distR="0" wp14:anchorId="13ADCC5A" wp14:editId="0D8549C7">
             <wp:extent cx="5454930" cy="3740342"/>
@@ -3072,7 +3165,7 @@
                     <pic:cNvPicPr/>
                   </pic:nvPicPr>
                   <pic:blipFill>
-                    <a:blip r:embed="rId17"/>
+                    <a:blip r:embed="rId16"/>
                     <a:stretch>
                       <a:fillRect/>
                     </a:stretch>
@@ -3099,7 +3192,6 @@
         <w:rPr>
           <w:noProof/>
         </w:rPr>
-        <w:lastRenderedPageBreak/>
         <w:drawing>
           <wp:inline distT="0" distB="0" distL="0" distR="0" wp14:anchorId="62A91981" wp14:editId="0C445D8E">
             <wp:extent cx="4229317" cy="3111660"/>
@@ -3116,7 +3208,7 @@
                     <pic:cNvPicPr/>
                   </pic:nvPicPr>
                   <pic:blipFill>
-                    <a:blip r:embed="rId18"/>
+                    <a:blip r:embed="rId17"/>
                     <a:stretch>
                       <a:fillRect/>
                     </a:stretch>
@@ -3148,8 +3240,8 @@
       </w:pPr>
     </w:p>
     <w:sectPr>
-      <w:headerReference w:type="default" r:id="rId19"/>
-      <w:footerReference w:type="default" r:id="rId20"/>
+      <w:headerReference w:type="default" r:id="rId18"/>
+      <w:footerReference w:type="default" r:id="rId19"/>
       <w:pgSz w:w="12240" w:h="15840"/>
       <w:pgMar w:top="1440" w:right="1440" w:bottom="1135" w:left="1440" w:header="708" w:footer="708" w:gutter="0"/>
       <w:cols w:space="708"/>

</xml_diff>